<commit_message>
Lab 7 Assigment pdf added
</commit_message>
<xml_diff>
--- a/Labs/07-uart/Lab Assignment 7/DIGITAL ELECTRONICS 2 LAB ASSIGNMENT 7.docx
+++ b/Labs/07-uart/Lab Assignment 7/DIGITAL ELECTRONICS 2 LAB ASSIGNMENT 7.docx
@@ -100,6 +100,27 @@
         </w:rPr>
         <w:t>:</w:t>
       </w:r>
+      <w:r>
+        <w:rPr>
+          <w:rFonts w:cstheme="minorHAnsi"/>
+          <w:sz w:val="24"/>
+          <w:szCs w:val="24"/>
+          <w:lang w:val="tr-TR"/>
+        </w:rPr>
+        <w:t xml:space="preserve"> </w:t>
+      </w:r>
+      <w:hyperlink r:id="rId7" w:history="1">
+        <w:r>
+          <w:rPr>
+            <w:rStyle w:val="Kpr"/>
+            <w:rFonts w:cstheme="minorHAnsi"/>
+            <w:sz w:val="24"/>
+            <w:szCs w:val="24"/>
+            <w:lang w:val="tr-TR"/>
+          </w:rPr>
+          <w:t>Click Here</w:t>
+        </w:r>
+      </w:hyperlink>
     </w:p>
     <w:p>
       <w:pPr>
@@ -1619,7 +1640,7 @@
                     <pic:cNvPicPr/>
                   </pic:nvPicPr>
                   <pic:blipFill>
-                    <a:blip r:embed="rId7">
+                    <a:blip r:embed="rId8">
                       <a:extLst>
                         <a:ext uri="{28A0092B-C50C-407E-A947-70E740481C1C}">
                           <a14:useLocalDpi xmlns:a14="http://schemas.microsoft.com/office/drawing/2010/main" val="0"/>
@@ -7750,7 +7771,7 @@
                     <pic:cNvPicPr/>
                   </pic:nvPicPr>
                   <pic:blipFill rotWithShape="1">
-                    <a:blip r:embed="rId8">
+                    <a:blip r:embed="rId9">
                       <a:extLst>
                         <a:ext uri="{28A0092B-C50C-407E-A947-70E740481C1C}">
                           <a14:useLocalDpi xmlns:a14="http://schemas.microsoft.com/office/drawing/2010/main" val="0"/>
@@ -7850,7 +7871,7 @@
                     </pic:cNvPicPr>
                   </pic:nvPicPr>
                   <pic:blipFill rotWithShape="1">
-                    <a:blip r:embed="rId9" cstate="print">
+                    <a:blip r:embed="rId10" cstate="print">
                       <a:extLst>
                         <a:ext uri="{28A0092B-C50C-407E-A947-70E740481C1C}">
                           <a14:useLocalDpi xmlns:a14="http://schemas.microsoft.com/office/drawing/2010/main" val="0"/>
@@ -9900,6 +9921,7 @@
           <w:rFonts w:cstheme="minorHAnsi"/>
           <w:b/>
           <w:bCs/>
+          <w:noProof/>
           <w:sz w:val="24"/>
           <w:szCs w:val="24"/>
           <w:lang w:val="tr-TR"/>
@@ -9929,7 +9951,7 @@
                     <pic:cNvPicPr/>
                   </pic:nvPicPr>
                   <pic:blipFill>
-                    <a:blip r:embed="rId10">
+                    <a:blip r:embed="rId11">
                       <a:extLst>
                         <a:ext uri="{28A0092B-C50C-407E-A947-70E740481C1C}">
                           <a14:useLocalDpi xmlns:a14="http://schemas.microsoft.com/office/drawing/2010/main" val="0"/>
@@ -10182,7 +10204,7 @@
       </w:pPr>
     </w:p>
     <w:sectPr>
-      <w:headerReference w:type="default" r:id="rId11"/>
+      <w:headerReference w:type="default" r:id="rId12"/>
       <w:pgSz w:w="11906" w:h="16838"/>
       <w:pgMar w:top="1417" w:right="1417" w:bottom="1417" w:left="1417" w:header="708" w:footer="708" w:gutter="0"/>
       <w:cols w:space="708"/>

</xml_diff>